<commit_message>
modified CVs indentation again
</commit_message>
<xml_diff>
--- a/homepage_files/JY_CV_1229_2021.docx
+++ b/homepage_files/JY_CV_1229_2021.docx
@@ -6883,10 +6883,10 @@
       <w:pPr>
         <w:pStyle w:val="BodyText"/>
         <w:tabs>
-          <w:tab w:val="left" w:pos="7370"/>
+          <w:tab w:val="left" w:pos="7700"/>
         </w:tabs>
-        <w:spacing w:before="23" w:line="247" w:lineRule="auto"/>
-        <w:ind w:left="148" w:right="26"/>
+        <w:spacing w:line="238" w:lineRule="exact"/>
+        <w:ind w:left="148"/>
         <w:rPr>
           <w:rFonts w:ascii="Garamond" w:hAnsi="Garamond"/>
         </w:rPr>
@@ -6988,174 +6988,27 @@
         <w:rPr>
           <w:rFonts w:ascii="Garamond" w:hAnsi="Garamond"/>
         </w:rPr>
-        <w:tab/>
-      </w:r>
-      <w:r>
-        <w:rPr>
-          <w:rFonts w:ascii="Garamond" w:hAnsi="Garamond"/>
-        </w:rPr>
-        <w:t>2015</w:t>
-      </w:r>
-      <w:r>
-        <w:rPr>
-          <w:rFonts w:ascii="Garamond" w:hAnsi="Garamond"/>
-        </w:rPr>
-        <w:t xml:space="preserve"> onward </w:t>
-      </w:r>
-    </w:p>
-    <w:p>
-      <w:pPr>
-        <w:pStyle w:val="BodyText"/>
-        <w:tabs>
-          <w:tab w:val="left" w:pos="7772"/>
-          <w:tab w:val="right" w:pos="8360"/>
-        </w:tabs>
-        <w:spacing w:before="23" w:line="247" w:lineRule="auto"/>
-        <w:ind w:left="148" w:right="26"/>
-        <w:rPr>
-          <w:rFonts w:ascii="Garamond" w:hAnsi="Garamond"/>
-        </w:rPr>
-      </w:pPr>
-      <w:r>
-        <w:rPr>
-          <w:rFonts w:ascii="Garamond" w:hAnsi="Garamond"/>
-          <w:spacing w:val="-49"/>
-        </w:rPr>
-        <w:t xml:space="preserve"> </w:t>
-      </w:r>
-      <w:r>
-        <w:rPr>
-          <w:rFonts w:ascii="Garamond" w:hAnsi="Garamond"/>
-        </w:rPr>
-        <w:t>Statistical</w:t>
-      </w:r>
-      <w:r>
-        <w:rPr>
-          <w:rFonts w:ascii="Garamond" w:hAnsi="Garamond"/>
-          <w:spacing w:val="2"/>
-        </w:rPr>
-        <w:t xml:space="preserve"> </w:t>
-      </w:r>
-      <w:r>
-        <w:rPr>
-          <w:rFonts w:ascii="Garamond" w:hAnsi="Garamond"/>
-        </w:rPr>
-        <w:t>Machine</w:t>
-      </w:r>
-      <w:r>
-        <w:rPr>
-          <w:rFonts w:ascii="Garamond" w:hAnsi="Garamond"/>
-          <w:spacing w:val="4"/>
-        </w:rPr>
-        <w:t xml:space="preserve"> </w:t>
-      </w:r>
-      <w:r>
-        <w:rPr>
-          <w:rFonts w:ascii="Garamond" w:hAnsi="Garamond"/>
-        </w:rPr>
-        <w:t>Learning,</w:t>
-      </w:r>
-      <w:r>
-        <w:rPr>
-          <w:rFonts w:ascii="Garamond" w:hAnsi="Garamond"/>
-          <w:spacing w:val="2"/>
-        </w:rPr>
-        <w:t xml:space="preserve"> </w:t>
-      </w:r>
-      <w:r>
-        <w:rPr>
-          <w:rFonts w:ascii="Garamond" w:hAnsi="Garamond"/>
-        </w:rPr>
-        <w:t>Graduate</w:t>
-      </w:r>
-      <w:r>
-        <w:rPr>
-          <w:rFonts w:ascii="Garamond" w:hAnsi="Garamond"/>
-          <w:spacing w:val="4"/>
-        </w:rPr>
-        <w:t xml:space="preserve"> </w:t>
-      </w:r>
-      <w:r>
-        <w:rPr>
-          <w:rFonts w:ascii="Garamond" w:hAnsi="Garamond"/>
-        </w:rPr>
-        <w:t>Algorithm,</w:t>
-      </w:r>
-      <w:r>
-        <w:rPr>
-          <w:rFonts w:ascii="Garamond" w:hAnsi="Garamond"/>
-          <w:spacing w:val="3"/>
-        </w:rPr>
-        <w:t xml:space="preserve"> </w:t>
-      </w:r>
-      <w:r>
-        <w:rPr>
-          <w:rFonts w:ascii="Garamond" w:hAnsi="Garamond"/>
-        </w:rPr>
-        <w:t>Advanced</w:t>
-      </w:r>
-      <w:r>
-        <w:rPr>
-          <w:rFonts w:ascii="Garamond" w:hAnsi="Garamond"/>
-          <w:spacing w:val="3"/>
-        </w:rPr>
-        <w:t xml:space="preserve"> </w:t>
-      </w:r>
-      <w:r>
-        <w:rPr>
-          <w:rFonts w:ascii="Garamond" w:hAnsi="Garamond"/>
-        </w:rPr>
-        <w:t>and</w:t>
-      </w:r>
-      <w:r>
-        <w:rPr>
-          <w:rFonts w:ascii="Garamond" w:hAnsi="Garamond"/>
-          <w:spacing w:val="4"/>
-        </w:rPr>
-        <w:t xml:space="preserve"> </w:t>
-      </w:r>
-      <w:r>
-        <w:rPr>
-          <w:rFonts w:ascii="Garamond" w:hAnsi="Garamond"/>
-        </w:rPr>
-        <w:t>Distributed</w:t>
-      </w:r>
-      <w:r>
-        <w:rPr>
-          <w:rFonts w:ascii="Garamond" w:hAnsi="Garamond"/>
-          <w:spacing w:val="4"/>
-        </w:rPr>
-        <w:t xml:space="preserve"> </w:t>
-      </w:r>
-      <w:r>
-        <w:rPr>
-          <w:rFonts w:ascii="Garamond" w:hAnsi="Garamond"/>
-        </w:rPr>
-        <w:t>OS</w:t>
-      </w:r>
-      <w:r>
-        <w:rPr>
-          <w:rFonts w:ascii="Garamond" w:hAnsi="Garamond"/>
-        </w:rPr>
-        <w:tab/>
-      </w:r>
-      <w:r>
-        <w:rPr>
-          <w:rFonts w:ascii="Garamond" w:hAnsi="Garamond"/>
-        </w:rPr>
-        <w:tab/>
-      </w:r>
-      <w:r>
-        <w:rPr>
-          <w:rFonts w:ascii="Garamond" w:hAnsi="Garamond"/>
-        </w:rPr>
-        <w:t xml:space="preserve">    </w:t>
-      </w:r>
-      <w:r>
-        <w:rPr>
-          <w:rFonts w:ascii="Garamond" w:hAnsi="Garamond"/>
-        </w:rPr>
-        <w:t>2014</w:t>
+        <w:t xml:space="preserve">                                                  </w:t>
+      </w:r>
+      <w:r>
+        <w:rPr>
+          <w:rFonts w:ascii="Garamond" w:hAnsi="Garamond"/>
+          <w:w w:val="95"/>
+        </w:rPr>
+        <w:t>201</w:t>
+      </w:r>
+      <w:r>
+        <w:rPr>
+          <w:rFonts w:ascii="Garamond" w:hAnsi="Garamond"/>
+          <w:w w:val="95"/>
+        </w:rPr>
+        <w:t xml:space="preserve">5 </w:t>
+      </w:r>
+      <w:r>
+        <w:rPr>
+          <w:rFonts w:ascii="Garamond" w:hAnsi="Garamond"/>
+        </w:rPr>
+        <w:t xml:space="preserve">onward </w:t>
       </w:r>
     </w:p>
     <w:p>
@@ -7173,6 +7026,170 @@
       <w:r>
         <w:rPr>
           <w:rFonts w:ascii="Garamond" w:hAnsi="Garamond"/>
+          <w:spacing w:val="-49"/>
+        </w:rPr>
+        <w:t xml:space="preserve"> </w:t>
+      </w:r>
+      <w:r>
+        <w:rPr>
+          <w:rFonts w:ascii="Garamond" w:hAnsi="Garamond"/>
+        </w:rPr>
+        <w:t>Statistical</w:t>
+      </w:r>
+      <w:r>
+        <w:rPr>
+          <w:rFonts w:ascii="Garamond" w:hAnsi="Garamond"/>
+          <w:spacing w:val="2"/>
+        </w:rPr>
+        <w:t xml:space="preserve"> </w:t>
+      </w:r>
+      <w:r>
+        <w:rPr>
+          <w:rFonts w:ascii="Garamond" w:hAnsi="Garamond"/>
+        </w:rPr>
+        <w:t>Machine</w:t>
+      </w:r>
+      <w:r>
+        <w:rPr>
+          <w:rFonts w:ascii="Garamond" w:hAnsi="Garamond"/>
+          <w:spacing w:val="4"/>
+        </w:rPr>
+        <w:t xml:space="preserve"> </w:t>
+      </w:r>
+      <w:r>
+        <w:rPr>
+          <w:rFonts w:ascii="Garamond" w:hAnsi="Garamond"/>
+        </w:rPr>
+        <w:t>Learning,</w:t>
+      </w:r>
+      <w:r>
+        <w:rPr>
+          <w:rFonts w:ascii="Garamond" w:hAnsi="Garamond"/>
+          <w:spacing w:val="2"/>
+        </w:rPr>
+        <w:t xml:space="preserve"> </w:t>
+      </w:r>
+      <w:r>
+        <w:rPr>
+          <w:rFonts w:ascii="Garamond" w:hAnsi="Garamond"/>
+        </w:rPr>
+        <w:t>Graduate</w:t>
+      </w:r>
+      <w:r>
+        <w:rPr>
+          <w:rFonts w:ascii="Garamond" w:hAnsi="Garamond"/>
+          <w:spacing w:val="4"/>
+        </w:rPr>
+        <w:t xml:space="preserve"> </w:t>
+      </w:r>
+      <w:r>
+        <w:rPr>
+          <w:rFonts w:ascii="Garamond" w:hAnsi="Garamond"/>
+        </w:rPr>
+        <w:t>Algorithm,</w:t>
+      </w:r>
+      <w:r>
+        <w:rPr>
+          <w:rFonts w:ascii="Garamond" w:hAnsi="Garamond"/>
+          <w:spacing w:val="3"/>
+        </w:rPr>
+        <w:t xml:space="preserve"> </w:t>
+      </w:r>
+      <w:r>
+        <w:rPr>
+          <w:rFonts w:ascii="Garamond" w:hAnsi="Garamond"/>
+        </w:rPr>
+        <w:t>Advanced</w:t>
+      </w:r>
+      <w:r>
+        <w:rPr>
+          <w:rFonts w:ascii="Garamond" w:hAnsi="Garamond"/>
+          <w:spacing w:val="3"/>
+        </w:rPr>
+        <w:t xml:space="preserve"> </w:t>
+      </w:r>
+      <w:r>
+        <w:rPr>
+          <w:rFonts w:ascii="Garamond" w:hAnsi="Garamond"/>
+        </w:rPr>
+        <w:t>and</w:t>
+      </w:r>
+      <w:r>
+        <w:rPr>
+          <w:rFonts w:ascii="Garamond" w:hAnsi="Garamond"/>
+          <w:spacing w:val="4"/>
+        </w:rPr>
+        <w:t xml:space="preserve"> </w:t>
+      </w:r>
+      <w:r>
+        <w:rPr>
+          <w:rFonts w:ascii="Garamond" w:hAnsi="Garamond"/>
+        </w:rPr>
+        <w:t>Distributed</w:t>
+      </w:r>
+      <w:r>
+        <w:rPr>
+          <w:rFonts w:ascii="Garamond" w:hAnsi="Garamond"/>
+          <w:spacing w:val="4"/>
+        </w:rPr>
+        <w:t xml:space="preserve"> </w:t>
+      </w:r>
+      <w:r>
+        <w:rPr>
+          <w:rFonts w:ascii="Garamond" w:hAnsi="Garamond"/>
+        </w:rPr>
+        <w:t>OS</w:t>
+      </w:r>
+      <w:r>
+        <w:rPr>
+          <w:rFonts w:ascii="Garamond" w:hAnsi="Garamond"/>
+        </w:rPr>
+        <w:tab/>
+      </w:r>
+      <w:proofErr w:type="gramStart"/>
+      <w:r>
+        <w:rPr>
+          <w:rFonts w:ascii="Garamond" w:hAnsi="Garamond"/>
+        </w:rPr>
+        <w:tab/>
+      </w:r>
+      <w:r>
+        <w:rPr>
+          <w:rFonts w:ascii="Garamond" w:hAnsi="Garamond"/>
+        </w:rPr>
+        <w:t xml:space="preserve">  </w:t>
+      </w:r>
+      <w:r>
+        <w:rPr>
+          <w:rFonts w:ascii="Garamond" w:hAnsi="Garamond"/>
+          <w:w w:val="95"/>
+        </w:rPr>
+        <w:t>201</w:t>
+      </w:r>
+      <w:r>
+        <w:rPr>
+          <w:rFonts w:ascii="Garamond" w:hAnsi="Garamond"/>
+          <w:w w:val="95"/>
+        </w:rPr>
+        <w:t>4</w:t>
+      </w:r>
+      <w:proofErr w:type="gramEnd"/>
+    </w:p>
+    <w:p>
+      <w:pPr>
+        <w:pStyle w:val="BodyText"/>
+        <w:tabs>
+          <w:tab w:val="left" w:pos="7700"/>
+        </w:tabs>
+        <w:spacing w:line="238" w:lineRule="exact"/>
+        <w:ind w:left="148"/>
+        <w:rPr>
+          <w:rFonts w:ascii="Garamond" w:hAnsi="Garamond"/>
+        </w:rPr>
+      </w:pPr>
+      <w:r>
+        <w:rPr>
+          <w:rFonts w:ascii="Garamond" w:hAnsi="Garamond"/>
         </w:rPr>
         <w:t>Spectral</w:t>
       </w:r>
@@ -7234,20 +7251,13 @@
         </w:rPr>
         <w:tab/>
       </w:r>
-      <w:r>
-        <w:rPr>
-          <w:rFonts w:ascii="Garamond" w:hAnsi="Garamond"/>
-          <w:w w:val="95"/>
-        </w:rPr>
-        <w:t>Fall</w:t>
-      </w:r>
-      <w:r>
-        <w:rPr>
-          <w:rFonts w:ascii="Garamond" w:hAnsi="Garamond"/>
-          <w:spacing w:val="15"/>
-          <w:w w:val="95"/>
-        </w:rPr>
-        <w:t xml:space="preserve"> </w:t>
+      <w:proofErr w:type="gramStart"/>
+      <w:r>
+        <w:rPr>
+          <w:rFonts w:ascii="Garamond" w:hAnsi="Garamond"/>
+        </w:rPr>
+        <w:tab/>
+        <w:t xml:space="preserve">  </w:t>
       </w:r>
       <w:r>
         <w:rPr>
@@ -7256,6 +7266,7 @@
         </w:rPr>
         <w:t>2013</w:t>
       </w:r>
+      <w:proofErr w:type="gramEnd"/>
     </w:p>
     <w:p>
       <w:pPr>
@@ -7359,20 +7370,14 @@
         </w:rPr>
         <w:tab/>
       </w:r>
-      <w:r>
-        <w:rPr>
-          <w:rFonts w:ascii="Garamond" w:hAnsi="Garamond"/>
-          <w:w w:val="95"/>
-        </w:rPr>
-        <w:t>Fall</w:t>
-      </w:r>
-      <w:r>
-        <w:rPr>
-          <w:rFonts w:ascii="Garamond" w:hAnsi="Garamond"/>
-          <w:spacing w:val="15"/>
-          <w:w w:val="95"/>
-        </w:rPr>
-        <w:t xml:space="preserve"> </w:t>
+      <w:proofErr w:type="gramStart"/>
+      <w:r>
+        <w:rPr>
+          <w:rFonts w:ascii="Garamond" w:hAnsi="Garamond"/>
+          <w:w w:val="95"/>
+        </w:rPr>
+        <w:tab/>
+        <w:t xml:space="preserve">  </w:t>
       </w:r>
       <w:r>
         <w:rPr>
@@ -7381,6 +7386,7 @@
         </w:rPr>
         <w:t>2012</w:t>
       </w:r>
+      <w:proofErr w:type="gramEnd"/>
     </w:p>
     <w:p>
       <w:pPr>

</xml_diff>